<commit_message>
why is my git not updating right
this was done before the last commit
</commit_message>
<xml_diff>
--- a/_EXTERNAL DOCUMENTATION/External Document 1.docx
+++ b/_EXTERNAL DOCUMENTATION/External Document 1.docx
@@ -216,6 +216,7 @@
                                       <w:r>
                                         <w:rPr>
                                           <w:noProof/>
+                                          <w:lang w:val="en-US" w:eastAsia="en-US"/>
                                         </w:rPr>
                                         <w:drawing>
                                           <wp:inline distT="0" distB="0" distL="0" distR="0" wp14:anchorId="3405C490" wp14:editId="5C52A3E0">
@@ -310,6 +311,7 @@
                                 <w:r>
                                   <w:rPr>
                                     <w:noProof/>
+                                    <w:lang w:val="en-US" w:eastAsia="en-US"/>
                                   </w:rPr>
                                   <w:drawing>
                                     <wp:inline distT="0" distB="0" distL="0" distR="0" wp14:anchorId="3405C490" wp14:editId="5C52A3E0">
@@ -651,7 +653,14 @@
                     <w:sz w:val="24"/>
                     <w:szCs w:val="24"/>
                   </w:rPr>
-                  <w:t>September 30, 2013</w:t>
+                  <w:t>January</w:t>
+                </w:r>
+                <w:r>
+                  <w:rPr>
+                    <w:sz w:val="24"/>
+                    <w:szCs w:val="24"/>
+                  </w:rPr>
+                  <w:t xml:space="preserve"> 30, 2013</w:t>
                 </w:r>
               </w:p>
             </w:tc>
@@ -1063,15 +1072,7 @@
                 <w:sz w:val="24"/>
                 <w:szCs w:val="24"/>
               </w:rPr>
-              <w:t xml:space="preserve"> </w:t>
-            </w:r>
-            <w:r>
-              <w:rPr>
-                <w:b/>
-                <w:sz w:val="24"/>
-                <w:szCs w:val="24"/>
-              </w:rPr>
-              <w:t>Nav bar</w:t>
+              <w:t xml:space="preserve"> Nav bar</w:t>
             </w:r>
           </w:p>
           <w:p>
@@ -1264,6 +1265,114 @@
                 <w:szCs w:val="24"/>
               </w:rPr>
               <w:t>4</w:t>
+            </w:r>
+          </w:p>
+        </w:tc>
+      </w:tr>
+      <w:tr>
+        <w:trPr>
+          <w:trHeight w:val="629"/>
+        </w:trPr>
+        <w:tc>
+          <w:tcPr>
+            <w:tcW w:w="4695" w:type="dxa"/>
+          </w:tcPr>
+          <w:p>
+            <w:pPr>
+              <w:pStyle w:val="ListParagraph"/>
+              <w:numPr>
+                <w:ilvl w:val="0"/>
+                <w:numId w:val="4"/>
+              </w:numPr>
+              <w:rPr>
+                <w:b/>
+                <w:sz w:val="24"/>
+                <w:szCs w:val="24"/>
+              </w:rPr>
+            </w:pPr>
+            <w:r>
+              <w:rPr>
+                <w:b/>
+                <w:sz w:val="24"/>
+                <w:szCs w:val="24"/>
+              </w:rPr>
+              <w:t>Interface Sketch</w:t>
+            </w:r>
+            <w:r>
+              <w:rPr>
+                <w:b/>
+                <w:sz w:val="24"/>
+                <w:szCs w:val="24"/>
+                <w:u w:val="single"/>
+              </w:rPr>
+              <w:fldChar w:fldCharType="begin"/>
+            </w:r>
+            <w:r>
+              <w:rPr>
+                <w:b/>
+                <w:sz w:val="24"/>
+                <w:szCs w:val="24"/>
+                <w:u w:val="single"/>
+              </w:rPr>
+              <w:instrText xml:space="preserve"> REF IX_Enemies \h </w:instrText>
+            </w:r>
+            <w:r>
+              <w:rPr>
+                <w:b/>
+                <w:sz w:val="24"/>
+                <w:szCs w:val="24"/>
+                <w:u w:val="single"/>
+              </w:rPr>
+            </w:r>
+            <w:r>
+              <w:rPr>
+                <w:b/>
+                <w:sz w:val="24"/>
+                <w:szCs w:val="24"/>
+                <w:u w:val="single"/>
+              </w:rPr>
+              <w:fldChar w:fldCharType="separate"/>
+            </w:r>
+          </w:p>
+          <w:p>
+            <w:pPr>
+              <w:jc w:val="center"/>
+              <w:rPr>
+                <w:b/>
+                <w:sz w:val="24"/>
+                <w:szCs w:val="24"/>
+                <w:u w:val="single"/>
+              </w:rPr>
+            </w:pPr>
+            <w:r>
+              <w:rPr>
+                <w:b/>
+                <w:sz w:val="24"/>
+                <w:szCs w:val="24"/>
+                <w:u w:val="single"/>
+              </w:rPr>
+              <w:fldChar w:fldCharType="end"/>
+            </w:r>
+          </w:p>
+        </w:tc>
+        <w:tc>
+          <w:tcPr>
+            <w:tcW w:w="4655" w:type="dxa"/>
+          </w:tcPr>
+          <w:p>
+            <w:pPr>
+              <w:jc w:val="center"/>
+              <w:rPr>
+                <w:sz w:val="24"/>
+                <w:szCs w:val="24"/>
+              </w:rPr>
+            </w:pPr>
+            <w:r>
+              <w:rPr>
+                <w:sz w:val="24"/>
+                <w:szCs w:val="24"/>
+              </w:rPr>
+              <w:t>5</w:t>
             </w:r>
           </w:p>
         </w:tc>
@@ -1292,70 +1401,7 @@
                 <w:sz w:val="24"/>
                 <w:szCs w:val="24"/>
               </w:rPr>
-              <w:t>Interface Sket</w:t>
-            </w:r>
-            <w:r>
-              <w:rPr>
-                <w:b/>
-                <w:sz w:val="24"/>
-                <w:szCs w:val="24"/>
-              </w:rPr>
-              <w:t>ch</w:t>
-            </w:r>
-            <w:r>
-              <w:rPr>
-                <w:b/>
-                <w:sz w:val="24"/>
-                <w:szCs w:val="24"/>
-                <w:u w:val="single"/>
-              </w:rPr>
-              <w:fldChar w:fldCharType="begin"/>
-            </w:r>
-            <w:r>
-              <w:rPr>
-                <w:b/>
-                <w:sz w:val="24"/>
-                <w:szCs w:val="24"/>
-                <w:u w:val="single"/>
-              </w:rPr>
-              <w:instrText xml:space="preserve"> REF IX_Enemies \h </w:instrText>
-            </w:r>
-            <w:r>
-              <w:rPr>
-                <w:b/>
-                <w:sz w:val="24"/>
-                <w:szCs w:val="24"/>
-                <w:u w:val="single"/>
-              </w:rPr>
-            </w:r>
-            <w:r>
-              <w:rPr>
-                <w:b/>
-                <w:sz w:val="24"/>
-                <w:szCs w:val="24"/>
-                <w:u w:val="single"/>
-              </w:rPr>
-              <w:fldChar w:fldCharType="separate"/>
-            </w:r>
-          </w:p>
-          <w:p>
-            <w:pPr>
-              <w:jc w:val="center"/>
-              <w:rPr>
-                <w:b/>
-                <w:sz w:val="24"/>
-                <w:szCs w:val="24"/>
-                <w:u w:val="single"/>
-              </w:rPr>
-            </w:pPr>
-            <w:r>
-              <w:rPr>
-                <w:b/>
-                <w:sz w:val="24"/>
-                <w:szCs w:val="24"/>
-                <w:u w:val="single"/>
-              </w:rPr>
-              <w:fldChar w:fldCharType="end"/>
+              <w:t>Topography section</w:t>
             </w:r>
           </w:p>
         </w:tc>
@@ -1376,8 +1422,10 @@
                 <w:sz w:val="24"/>
                 <w:szCs w:val="24"/>
               </w:rPr>
-              <w:t>5</w:t>
-            </w:r>
+              <w:t>6</w:t>
+            </w:r>
+            <w:bookmarkStart w:id="0" w:name="_GoBack"/>
+            <w:bookmarkEnd w:id="0"/>
           </w:p>
         </w:tc>
       </w:tr>
@@ -1429,7 +1477,7 @@
           <w:u w:val="single"/>
         </w:rPr>
       </w:pPr>
-      <w:bookmarkStart w:id="0" w:name="Version_History"/>
+      <w:bookmarkStart w:id="1" w:name="Version_History"/>
       <w:r>
         <w:rPr>
           <w:b/>
@@ -1441,7 +1489,7 @@
         <w:t>Version History</w:t>
       </w:r>
     </w:p>
-    <w:bookmarkEnd w:id="0"/>
+    <w:bookmarkEnd w:id="1"/>
     <w:p>
       <w:pPr>
         <w:jc w:val="right"/>
@@ -1488,6 +1536,15 @@
     </w:p>
     <w:p>
       <w:pPr>
+        <w:jc w:val="right"/>
+        <w:rPr>
+          <w:sz w:val="24"/>
+          <w:szCs w:val="24"/>
+        </w:rPr>
+      </w:pPr>
+    </w:p>
+    <w:p>
+      <w:pPr>
         <w:jc w:val="center"/>
         <w:rPr>
           <w:sz w:val="24"/>
@@ -1681,8 +1738,6 @@
         </w:rPr>
         <w:t>Added external documentation</w:t>
       </w:r>
-      <w:bookmarkStart w:id="1" w:name="_GoBack"/>
-      <w:bookmarkEnd w:id="1"/>
     </w:p>
     <w:p>
       <w:pPr>
@@ -1830,7 +1885,21 @@
           <w:sz w:val="24"/>
           <w:szCs w:val="24"/>
         </w:rPr>
-        <w:t>This is a website of 2 parts</w:t>
+        <w:t xml:space="preserve">This is a website of </w:t>
+      </w:r>
+      <w:r>
+        <w:rPr>
+          <w:sz w:val="24"/>
+          <w:szCs w:val="24"/>
+        </w:rPr>
+        <w:t>3</w:t>
+      </w:r>
+      <w:r>
+        <w:rPr>
+          <w:sz w:val="24"/>
+          <w:szCs w:val="24"/>
+        </w:rPr>
+        <w:t xml:space="preserve"> parts</w:t>
       </w:r>
     </w:p>
     <w:p>
@@ -1877,14 +1946,34 @@
           <w:sz w:val="24"/>
           <w:szCs w:val="24"/>
         </w:rPr>
-        <w:t xml:space="preserve">Part b is a section of jQuery that put </w:t>
+        <w:t>Then there is a section of content in html and plugins</w:t>
       </w:r>
       <w:r>
         <w:rPr>
           <w:sz w:val="24"/>
           <w:szCs w:val="24"/>
         </w:rPr>
-        <w:t>various content into the content class.</w:t>
+        <w:t>.</w:t>
+      </w:r>
+    </w:p>
+    <w:p>
+      <w:pPr>
+        <w:pStyle w:val="ListParagraph"/>
+        <w:numPr>
+          <w:ilvl w:val="1"/>
+          <w:numId w:val="5"/>
+        </w:numPr>
+        <w:rPr>
+          <w:sz w:val="24"/>
+          <w:szCs w:val="24"/>
+        </w:rPr>
+      </w:pPr>
+      <w:r>
+        <w:rPr>
+          <w:sz w:val="24"/>
+          <w:szCs w:val="24"/>
+        </w:rPr>
+        <w:t>And finally a copyright footer.</w:t>
       </w:r>
     </w:p>
     <w:p>
@@ -2059,10 +2148,7 @@
               <w:pStyle w:val="HTMLPreformatted"/>
             </w:pPr>
             <w:r>
-              <w:t>#</w:t>
-            </w:r>
-            <w:r>
-              <w:t>e44d26</w:t>
+              <w:t>#e44d26</w:t>
             </w:r>
           </w:p>
           <w:p>
@@ -2509,29 +2595,690 @@
       <w:pPr>
         <w:rPr>
           <w:b/>
-          <w:sz w:val="24"/>
-          <w:szCs w:val="24"/>
-        </w:rPr>
-      </w:pPr>
-    </w:p>
-    <w:p>
-      <w:pPr>
-        <w:rPr>
-          <w:b/>
-          <w:sz w:val="24"/>
-          <w:szCs w:val="24"/>
-        </w:rPr>
-      </w:pPr>
-    </w:p>
-    <w:p>
-      <w:pPr>
-        <w:rPr>
-          <w:b/>
-          <w:sz w:val="24"/>
-          <w:szCs w:val="24"/>
-        </w:rPr>
-      </w:pPr>
-    </w:p>
+          <w:caps/>
+          <w:sz w:val="24"/>
+          <w:szCs w:val="24"/>
+        </w:rPr>
+      </w:pPr>
+      <w:r>
+        <w:rPr>
+          <w:b/>
+          <w:caps/>
+          <w:sz w:val="24"/>
+          <w:szCs w:val="24"/>
+        </w:rPr>
+        <w:br w:type="page"/>
+      </w:r>
+    </w:p>
+    <w:p>
+      <w:pPr>
+        <w:rPr>
+          <w:b/>
+          <w:caps/>
+          <w:sz w:val="24"/>
+          <w:szCs w:val="24"/>
+        </w:rPr>
+      </w:pPr>
+    </w:p>
+    <w:p>
+      <w:pPr>
+        <w:rPr>
+          <w:b/>
+          <w:sz w:val="24"/>
+          <w:szCs w:val="24"/>
+        </w:rPr>
+      </w:pPr>
+    </w:p>
+    <w:p>
+      <w:pPr>
+        <w:rPr>
+          <w:b/>
+          <w:sz w:val="24"/>
+          <w:szCs w:val="24"/>
+        </w:rPr>
+      </w:pPr>
+      <w:r>
+        <w:rPr>
+          <w:b/>
+          <w:sz w:val="24"/>
+          <w:szCs w:val="24"/>
+        </w:rPr>
+        <w:t xml:space="preserve"> </w:t>
+      </w:r>
+      <w:r>
+        <w:rPr>
+          <w:b/>
+          <w:sz w:val="24"/>
+          <w:szCs w:val="24"/>
+        </w:rPr>
+        <w:t xml:space="preserve">V: </w:t>
+      </w:r>
+      <w:r>
+        <w:rPr>
+          <w:b/>
+          <w:sz w:val="24"/>
+          <w:szCs w:val="24"/>
+        </w:rPr>
+        <w:t>Typography</w:t>
+      </w:r>
+      <w:r>
+        <w:rPr>
+          <w:b/>
+          <w:sz w:val="24"/>
+          <w:szCs w:val="24"/>
+        </w:rPr>
+        <w:t xml:space="preserve"> </w:t>
+      </w:r>
+      <w:r>
+        <w:rPr>
+          <w:b/>
+          <w:sz w:val="24"/>
+          <w:szCs w:val="24"/>
+        </w:rPr>
+        <w:t>section</w:t>
+      </w:r>
+      <w:r>
+        <w:rPr>
+          <w:b/>
+          <w:sz w:val="24"/>
+          <w:szCs w:val="24"/>
+        </w:rPr>
+        <w:t>:</w:t>
+      </w:r>
+    </w:p>
+    <w:p>
+      <w:pPr>
+        <w:rPr>
+          <w:b/>
+          <w:sz w:val="24"/>
+          <w:szCs w:val="24"/>
+        </w:rPr>
+      </w:pPr>
+      <w:r>
+        <w:rPr>
+          <w:b/>
+          <w:noProof/>
+          <w:sz w:val="24"/>
+          <w:szCs w:val="24"/>
+          <w:lang w:val="en-US" w:eastAsia="en-US"/>
+        </w:rPr>
+        <w:drawing>
+          <wp:inline distT="0" distB="0" distL="0" distR="0">
+            <wp:extent cx="5855335" cy="2351405"/>
+            <wp:effectExtent l="0" t="0" r="0" b="0"/>
+            <wp:docPr id="3" name="Picture 3"/>
+            <wp:cNvGraphicFramePr>
+              <a:graphicFrameLocks xmlns:a="http://schemas.openxmlformats.org/drawingml/2006/main" noChangeAspect="1"/>
+            </wp:cNvGraphicFramePr>
+            <a:graphic xmlns:a="http://schemas.openxmlformats.org/drawingml/2006/main">
+              <a:graphicData uri="http://schemas.openxmlformats.org/drawingml/2006/picture">
+                <pic:pic xmlns:pic="http://schemas.openxmlformats.org/drawingml/2006/picture">
+                  <pic:nvPicPr>
+                    <pic:cNvPr id="0" name="Picture 2"/>
+                    <pic:cNvPicPr>
+                      <a:picLocks noChangeAspect="1" noChangeArrowheads="1"/>
+                    </pic:cNvPicPr>
+                  </pic:nvPicPr>
+                  <pic:blipFill>
+                    <a:blip r:embed="rId15">
+                      <a:extLst>
+                        <a:ext uri="{28A0092B-C50C-407E-A947-70E740481C1C}">
+                          <a14:useLocalDpi xmlns:a14="http://schemas.microsoft.com/office/drawing/2010/main" val="0"/>
+                        </a:ext>
+                      </a:extLst>
+                    </a:blip>
+                    <a:srcRect/>
+                    <a:stretch>
+                      <a:fillRect/>
+                    </a:stretch>
+                  </pic:blipFill>
+                  <pic:spPr bwMode="auto">
+                    <a:xfrm>
+                      <a:off x="0" y="0"/>
+                      <a:ext cx="5855335" cy="2351405"/>
+                    </a:xfrm>
+                    <a:prstGeom prst="rect">
+                      <a:avLst/>
+                    </a:prstGeom>
+                    <a:noFill/>
+                    <a:ln>
+                      <a:noFill/>
+                    </a:ln>
+                  </pic:spPr>
+                </pic:pic>
+              </a:graphicData>
+            </a:graphic>
+          </wp:inline>
+        </w:drawing>
+      </w:r>
+    </w:p>
+    <w:p>
+      <w:pPr>
+        <w:rPr>
+          <w:b/>
+          <w:sz w:val="24"/>
+          <w:szCs w:val="24"/>
+        </w:rPr>
+      </w:pPr>
+    </w:p>
+    <w:p>
+      <w:pPr>
+        <w:rPr>
+          <w:rFonts w:ascii="Arial" w:hAnsi="Arial" w:cs="Arial"/>
+          <w:b/>
+          <w:sz w:val="32"/>
+          <w:szCs w:val="32"/>
+        </w:rPr>
+      </w:pPr>
+      <w:r>
+        <w:rPr>
+          <w:rFonts w:ascii="Arial" w:hAnsi="Arial" w:cs="Arial"/>
+          <w:b/>
+          <w:sz w:val="32"/>
+          <w:szCs w:val="32"/>
+        </w:rPr>
+        <w:t>16</w:t>
+      </w:r>
+    </w:p>
+    <w:p>
+      <w:pPr>
+        <w:rPr>
+          <w:rFonts w:ascii="Arial" w:hAnsi="Arial" w:cs="Arial"/>
+          <w:b/>
+          <w:sz w:val="52"/>
+          <w:szCs w:val="52"/>
+        </w:rPr>
+      </w:pPr>
+      <w:r>
+        <w:rPr>
+          <w:rFonts w:ascii="Arial" w:hAnsi="Arial" w:cs="Arial"/>
+          <w:b/>
+          <w:sz w:val="52"/>
+          <w:szCs w:val="52"/>
+        </w:rPr>
+        <w:t>26</w:t>
+      </w:r>
+    </w:p>
+    <w:tbl>
+      <w:tblPr>
+        <w:tblStyle w:val="TableGrid"/>
+        <w:tblW w:w="0" w:type="auto"/>
+        <w:tblLook w:val="04A0" w:firstRow="1" w:lastRow="0" w:firstColumn="1" w:lastColumn="0" w:noHBand="0" w:noVBand="1"/>
+      </w:tblPr>
+      <w:tblGrid>
+        <w:gridCol w:w="3116"/>
+        <w:gridCol w:w="3117"/>
+        <w:gridCol w:w="3117"/>
+      </w:tblGrid>
+      <w:tr>
+        <w:tc>
+          <w:tcPr>
+            <w:tcW w:w="3116" w:type="dxa"/>
+          </w:tcPr>
+          <w:p>
+            <w:pPr>
+              <w:rPr>
+                <w:rFonts w:ascii="Arial" w:hAnsi="Arial" w:cs="Arial"/>
+                <w:b/>
+                <w:sz w:val="24"/>
+                <w:szCs w:val="24"/>
+              </w:rPr>
+            </w:pPr>
+            <w:r>
+              <w:rPr>
+                <w:rFonts w:ascii="Arial" w:hAnsi="Arial" w:cs="Arial"/>
+                <w:b/>
+                <w:sz w:val="24"/>
+                <w:szCs w:val="24"/>
+              </w:rPr>
+              <w:t>SECTION</w:t>
+            </w:r>
+          </w:p>
+        </w:tc>
+        <w:tc>
+          <w:tcPr>
+            <w:tcW w:w="3117" w:type="dxa"/>
+          </w:tcPr>
+          <w:p>
+            <w:pPr>
+              <w:rPr>
+                <w:rFonts w:ascii="Arial" w:hAnsi="Arial" w:cs="Arial"/>
+                <w:b/>
+                <w:sz w:val="24"/>
+                <w:szCs w:val="24"/>
+              </w:rPr>
+            </w:pPr>
+            <w:r>
+              <w:rPr>
+                <w:rFonts w:ascii="Arial" w:hAnsi="Arial" w:cs="Arial"/>
+                <w:b/>
+                <w:sz w:val="24"/>
+                <w:szCs w:val="24"/>
+              </w:rPr>
+              <w:t>FONT SIZE</w:t>
+            </w:r>
+          </w:p>
+        </w:tc>
+        <w:tc>
+          <w:tcPr>
+            <w:tcW w:w="3117" w:type="dxa"/>
+          </w:tcPr>
+          <w:p>
+            <w:pPr>
+              <w:rPr>
+                <w:rFonts w:ascii="Arial" w:hAnsi="Arial" w:cs="Arial"/>
+                <w:b/>
+                <w:sz w:val="24"/>
+                <w:szCs w:val="24"/>
+              </w:rPr>
+            </w:pPr>
+            <w:r>
+              <w:rPr>
+                <w:rFonts w:ascii="Arial" w:hAnsi="Arial" w:cs="Arial"/>
+                <w:b/>
+                <w:sz w:val="24"/>
+                <w:szCs w:val="24"/>
+              </w:rPr>
+              <w:t>COLOR</w:t>
+            </w:r>
+          </w:p>
+        </w:tc>
+      </w:tr>
+      <w:tr>
+        <w:tc>
+          <w:tcPr>
+            <w:tcW w:w="3116" w:type="dxa"/>
+          </w:tcPr>
+          <w:p>
+            <w:pPr>
+              <w:rPr>
+                <w:rFonts w:ascii="Arial" w:hAnsi="Arial" w:cs="Arial"/>
+                <w:b/>
+                <w:sz w:val="24"/>
+                <w:szCs w:val="24"/>
+              </w:rPr>
+            </w:pPr>
+            <w:r>
+              <w:rPr>
+                <w:rFonts w:ascii="Arial" w:hAnsi="Arial" w:cs="Arial"/>
+                <w:b/>
+                <w:sz w:val="24"/>
+                <w:szCs w:val="24"/>
+              </w:rPr>
+              <w:t>A</w:t>
+            </w:r>
+          </w:p>
+        </w:tc>
+        <w:tc>
+          <w:tcPr>
+            <w:tcW w:w="3117" w:type="dxa"/>
+          </w:tcPr>
+          <w:p>
+            <w:pPr>
+              <w:rPr>
+                <w:rFonts w:ascii="Arial" w:hAnsi="Arial" w:cs="Arial"/>
+                <w:b/>
+                <w:sz w:val="24"/>
+                <w:szCs w:val="24"/>
+              </w:rPr>
+            </w:pPr>
+            <w:r>
+              <w:rPr>
+                <w:rStyle w:val="value"/>
+                <w:rFonts w:ascii="Arial" w:hAnsi="Arial" w:cs="Arial"/>
+                <w:color w:val="222222"/>
+                <w:sz w:val="24"/>
+                <w:szCs w:val="24"/>
+              </w:rPr>
+              <w:t xml:space="preserve">1em </w:t>
+            </w:r>
+            <w:r>
+              <w:rPr>
+                <w:rStyle w:val="value"/>
+                <w:rFonts w:ascii="Arial" w:hAnsi="Arial" w:cs="Arial"/>
+                <w:color w:val="222222"/>
+                <w:sz w:val="24"/>
+                <w:szCs w:val="24"/>
+              </w:rPr>
+              <w:t>Helvetica, Helvetica Neue, Arial</w:t>
+            </w:r>
+            <w:r>
+              <w:rPr>
+                <w:rFonts w:ascii="Arial" w:hAnsi="Arial" w:cs="Arial"/>
+                <w:color w:val="222222"/>
+                <w:sz w:val="24"/>
+                <w:szCs w:val="24"/>
+              </w:rPr>
+              <w:t>;</w:t>
+            </w:r>
+            <w:r>
+              <w:rPr>
+                <w:rFonts w:ascii="Arial" w:hAnsi="Arial" w:cs="Arial"/>
+                <w:color w:val="222222"/>
+                <w:sz w:val="24"/>
+                <w:szCs w:val="24"/>
+              </w:rPr>
+              <w:t xml:space="preserve"> bold</w:t>
+            </w:r>
+          </w:p>
+        </w:tc>
+        <w:tc>
+          <w:tcPr>
+            <w:tcW w:w="3117" w:type="dxa"/>
+          </w:tcPr>
+          <w:p>
+            <w:pPr>
+              <w:rPr>
+                <w:rFonts w:ascii="Arial" w:hAnsi="Arial" w:cs="Arial"/>
+                <w:b/>
+                <w:sz w:val="24"/>
+                <w:szCs w:val="24"/>
+              </w:rPr>
+            </w:pPr>
+            <w:r>
+              <w:rPr>
+                <w:rFonts w:ascii="Arial" w:hAnsi="Arial" w:cs="Arial"/>
+                <w:b/>
+                <w:sz w:val="24"/>
+                <w:szCs w:val="24"/>
+              </w:rPr>
+              <w:t>white</w:t>
+            </w:r>
+          </w:p>
+        </w:tc>
+      </w:tr>
+      <w:tr>
+        <w:tc>
+          <w:tcPr>
+            <w:tcW w:w="3116" w:type="dxa"/>
+          </w:tcPr>
+          <w:p>
+            <w:pPr>
+              <w:rPr>
+                <w:rFonts w:ascii="Arial" w:hAnsi="Arial" w:cs="Arial"/>
+                <w:b/>
+                <w:sz w:val="24"/>
+                <w:szCs w:val="24"/>
+              </w:rPr>
+            </w:pPr>
+            <w:r>
+              <w:rPr>
+                <w:rFonts w:ascii="Arial" w:hAnsi="Arial" w:cs="Arial"/>
+                <w:b/>
+                <w:sz w:val="24"/>
+                <w:szCs w:val="24"/>
+              </w:rPr>
+              <w:t>B</w:t>
+            </w:r>
+          </w:p>
+        </w:tc>
+        <w:tc>
+          <w:tcPr>
+            <w:tcW w:w="3117" w:type="dxa"/>
+          </w:tcPr>
+          <w:p>
+            <w:pPr>
+              <w:rPr>
+                <w:rFonts w:ascii="Arial" w:hAnsi="Arial" w:cs="Arial"/>
+                <w:b/>
+                <w:sz w:val="24"/>
+                <w:szCs w:val="24"/>
+              </w:rPr>
+            </w:pPr>
+            <w:r>
+              <w:rPr>
+                <w:rStyle w:val="value"/>
+                <w:rFonts w:ascii="Arial" w:hAnsi="Arial" w:cs="Arial"/>
+                <w:color w:val="222222"/>
+                <w:sz w:val="24"/>
+                <w:szCs w:val="24"/>
+              </w:rPr>
+              <w:t>2em</w:t>
+            </w:r>
+          </w:p>
+        </w:tc>
+        <w:tc>
+          <w:tcPr>
+            <w:tcW w:w="3117" w:type="dxa"/>
+          </w:tcPr>
+          <w:p>
+            <w:pPr>
+              <w:rPr>
+                <w:rFonts w:ascii="Arial" w:hAnsi="Arial" w:cs="Arial"/>
+                <w:b/>
+                <w:sz w:val="24"/>
+                <w:szCs w:val="24"/>
+              </w:rPr>
+            </w:pPr>
+            <w:r>
+              <w:rPr>
+                <w:rFonts w:ascii="Arial" w:hAnsi="Arial" w:cs="Arial"/>
+                <w:b/>
+                <w:sz w:val="24"/>
+                <w:szCs w:val="24"/>
+              </w:rPr>
+              <w:t>black</w:t>
+            </w:r>
+          </w:p>
+        </w:tc>
+      </w:tr>
+      <w:tr>
+        <w:tc>
+          <w:tcPr>
+            <w:tcW w:w="3116" w:type="dxa"/>
+          </w:tcPr>
+          <w:p>
+            <w:pPr>
+              <w:rPr>
+                <w:rFonts w:ascii="Arial" w:hAnsi="Arial" w:cs="Arial"/>
+                <w:b/>
+                <w:sz w:val="24"/>
+                <w:szCs w:val="24"/>
+              </w:rPr>
+            </w:pPr>
+            <w:r>
+              <w:rPr>
+                <w:rFonts w:ascii="Arial" w:hAnsi="Arial" w:cs="Arial"/>
+                <w:b/>
+                <w:sz w:val="24"/>
+                <w:szCs w:val="24"/>
+              </w:rPr>
+              <w:t>C</w:t>
+            </w:r>
+          </w:p>
+        </w:tc>
+        <w:tc>
+          <w:tcPr>
+            <w:tcW w:w="3117" w:type="dxa"/>
+          </w:tcPr>
+          <w:p>
+            <w:pPr>
+              <w:rPr>
+                <w:rFonts w:ascii="Arial" w:hAnsi="Arial" w:cs="Arial"/>
+                <w:sz w:val="24"/>
+                <w:szCs w:val="24"/>
+              </w:rPr>
+            </w:pPr>
+            <w:r>
+              <w:rPr>
+                <w:rFonts w:ascii="Arial" w:hAnsi="Arial" w:cs="Arial"/>
+                <w:sz w:val="24"/>
+                <w:szCs w:val="24"/>
+              </w:rPr>
+              <w:t>1em</w:t>
+            </w:r>
+          </w:p>
+        </w:tc>
+        <w:tc>
+          <w:tcPr>
+            <w:tcW w:w="3117" w:type="dxa"/>
+          </w:tcPr>
+          <w:p>
+            <w:pPr>
+              <w:rPr>
+                <w:rFonts w:ascii="Arial" w:hAnsi="Arial" w:cs="Arial"/>
+                <w:b/>
+                <w:sz w:val="24"/>
+                <w:szCs w:val="24"/>
+              </w:rPr>
+            </w:pPr>
+            <w:r>
+              <w:rPr>
+                <w:rFonts w:ascii="Arial" w:hAnsi="Arial" w:cs="Arial"/>
+                <w:b/>
+                <w:sz w:val="24"/>
+                <w:szCs w:val="24"/>
+              </w:rPr>
+              <w:t>black</w:t>
+            </w:r>
+          </w:p>
+        </w:tc>
+      </w:tr>
+      <w:tr>
+        <w:tc>
+          <w:tcPr>
+            <w:tcW w:w="3116" w:type="dxa"/>
+          </w:tcPr>
+          <w:p>
+            <w:pPr>
+              <w:rPr>
+                <w:rFonts w:ascii="Arial" w:hAnsi="Arial" w:cs="Arial"/>
+                <w:b/>
+                <w:sz w:val="24"/>
+                <w:szCs w:val="24"/>
+              </w:rPr>
+            </w:pPr>
+            <w:r>
+              <w:rPr>
+                <w:rFonts w:ascii="Arial" w:hAnsi="Arial" w:cs="Arial"/>
+                <w:b/>
+                <w:sz w:val="24"/>
+                <w:szCs w:val="24"/>
+              </w:rPr>
+              <w:t>D</w:t>
+            </w:r>
+          </w:p>
+        </w:tc>
+        <w:tc>
+          <w:tcPr>
+            <w:tcW w:w="3117" w:type="dxa"/>
+          </w:tcPr>
+          <w:p>
+            <w:pPr>
+              <w:rPr>
+                <w:rFonts w:ascii="Arial" w:hAnsi="Arial" w:cs="Arial"/>
+                <w:sz w:val="24"/>
+                <w:szCs w:val="24"/>
+              </w:rPr>
+            </w:pPr>
+            <w:r>
+              <w:rPr>
+                <w:rFonts w:ascii="Arial" w:hAnsi="Arial" w:cs="Arial"/>
+                <w:sz w:val="24"/>
+                <w:szCs w:val="24"/>
+              </w:rPr>
+              <w:t>1em</w:t>
+            </w:r>
+          </w:p>
+        </w:tc>
+        <w:tc>
+          <w:tcPr>
+            <w:tcW w:w="3117" w:type="dxa"/>
+          </w:tcPr>
+          <w:p>
+            <w:pPr>
+              <w:rPr>
+                <w:rFonts w:ascii="Arial" w:hAnsi="Arial" w:cs="Arial"/>
+                <w:b/>
+                <w:sz w:val="24"/>
+                <w:szCs w:val="24"/>
+              </w:rPr>
+            </w:pPr>
+            <w:r>
+              <w:rPr>
+                <w:rFonts w:ascii="Arial" w:hAnsi="Arial" w:cs="Arial"/>
+                <w:b/>
+                <w:sz w:val="24"/>
+                <w:szCs w:val="24"/>
+              </w:rPr>
+              <w:t>black</w:t>
+            </w:r>
+          </w:p>
+        </w:tc>
+      </w:tr>
+      <w:tr>
+        <w:tc>
+          <w:tcPr>
+            <w:tcW w:w="3116" w:type="dxa"/>
+          </w:tcPr>
+          <w:p>
+            <w:pPr>
+              <w:rPr>
+                <w:rFonts w:ascii="Arial" w:hAnsi="Arial" w:cs="Arial"/>
+                <w:b/>
+                <w:sz w:val="24"/>
+                <w:szCs w:val="24"/>
+              </w:rPr>
+            </w:pPr>
+            <w:r>
+              <w:rPr>
+                <w:rFonts w:ascii="Arial" w:hAnsi="Arial" w:cs="Arial"/>
+                <w:b/>
+                <w:sz w:val="24"/>
+                <w:szCs w:val="24"/>
+              </w:rPr>
+              <w:t>E</w:t>
+            </w:r>
+          </w:p>
+        </w:tc>
+        <w:tc>
+          <w:tcPr>
+            <w:tcW w:w="3117" w:type="dxa"/>
+          </w:tcPr>
+          <w:p>
+            <w:pPr>
+              <w:rPr>
+                <w:rFonts w:ascii="Arial" w:hAnsi="Arial" w:cs="Arial"/>
+                <w:sz w:val="24"/>
+                <w:szCs w:val="24"/>
+              </w:rPr>
+            </w:pPr>
+            <w:r>
+              <w:rPr>
+                <w:rFonts w:ascii="Arial" w:hAnsi="Arial" w:cs="Arial"/>
+                <w:sz w:val="24"/>
+                <w:szCs w:val="24"/>
+              </w:rPr>
+              <w:t>2em bold</w:t>
+            </w:r>
+          </w:p>
+        </w:tc>
+        <w:tc>
+          <w:tcPr>
+            <w:tcW w:w="3117" w:type="dxa"/>
+          </w:tcPr>
+          <w:p>
+            <w:pPr>
+              <w:rPr>
+                <w:rFonts w:ascii="Arial" w:hAnsi="Arial" w:cs="Arial"/>
+                <w:b/>
+                <w:sz w:val="24"/>
+                <w:szCs w:val="24"/>
+              </w:rPr>
+            </w:pPr>
+            <w:r>
+              <w:rPr>
+                <w:rFonts w:ascii="Arial" w:hAnsi="Arial" w:cs="Arial"/>
+                <w:b/>
+                <w:sz w:val="24"/>
+                <w:szCs w:val="24"/>
+              </w:rPr>
+              <w:t>white</w:t>
+            </w:r>
+          </w:p>
+        </w:tc>
+      </w:tr>
+    </w:tbl>
     <w:p>
       <w:pPr>
         <w:rPr>
@@ -2596,10 +3343,10 @@
       </w:pPr>
     </w:p>
     <w:sectPr>
-      <w:headerReference w:type="even" r:id="rId15"/>
-      <w:headerReference w:type="default" r:id="rId16"/>
-      <w:footerReference w:type="even" r:id="rId17"/>
-      <w:footerReference w:type="default" r:id="rId18"/>
+      <w:headerReference w:type="even" r:id="rId16"/>
+      <w:headerReference w:type="default" r:id="rId17"/>
+      <w:footerReference w:type="even" r:id="rId18"/>
+      <w:footerReference w:type="default" r:id="rId19"/>
       <w:pgSz w:w="12240" w:h="15840"/>
       <w:pgMar w:top="1440" w:right="1440" w:bottom="1440" w:left="1440" w:header="720" w:footer="720" w:gutter="0"/>
       <w:pgBorders w:offsetFrom="page">
@@ -2742,7 +3489,7 @@
         <w:rFonts w:asciiTheme="majorHAnsi" w:hAnsiTheme="majorHAnsi"/>
         <w:noProof/>
       </w:rPr>
-      <w:t>5</w:t>
+      <w:t>7</w:t>
     </w:r>
     <w:r>
       <w:rPr>
@@ -4095,6 +4842,21 @@
       <w:lang w:val="en-US" w:eastAsia="en-US"/>
     </w:rPr>
   </w:style>
+  <w:style w:type="character" w:customStyle="1" w:styleId="value">
+    <w:name w:val="value"/>
+    <w:basedOn w:val="DefaultParagraphFont"/>
+    <w:rsid w:val="0090547E"/>
+  </w:style>
+  <w:style w:type="character" w:customStyle="1" w:styleId="webkit-css-property">
+    <w:name w:val="webkit-css-property"/>
+    <w:basedOn w:val="DefaultParagraphFont"/>
+    <w:rsid w:val="0090547E"/>
+  </w:style>
+  <w:style w:type="character" w:customStyle="1" w:styleId="apple-converted-space">
+    <w:name w:val="apple-converted-space"/>
+    <w:basedOn w:val="DefaultParagraphFont"/>
+    <w:rsid w:val="0090547E"/>
+  </w:style>
 </w:styles>
 </file>
 
@@ -4393,16 +5155,16 @@
 </file>
 
 <file path=customXml/item2.xml><?xml version="1.0" encoding="utf-8"?>
-<p:properties xmlns:p="http://schemas.microsoft.com/office/2006/metadata/properties" xmlns:xsi="http://www.w3.org/2001/XMLSchema-instance" xmlns:pc="http://schemas.microsoft.com/office/infopath/2007/PartnerControls"/>
-</file>
-
-<file path=customXml/item3.xml><?xml version="1.0" encoding="utf-8"?>
 <?mso-contentType ?>
 <FormTemplates xmlns="http://schemas.microsoft.com/sharepoint/v3/contenttype/forms">
   <Display>DocumentLibraryForm</Display>
   <Edit>AssetEditForm</Edit>
   <New>DocumentLibraryForm</New>
 </FormTemplates>
+</file>
+
+<file path=customXml/item3.xml><?xml version="1.0" encoding="utf-8"?>
+<p:properties xmlns:p="http://schemas.microsoft.com/office/2006/metadata/properties" xmlns:xsi="http://www.w3.org/2001/XMLSchema-instance" xmlns:pc="http://schemas.microsoft.com/office/infopath/2007/PartnerControls"/>
 </file>
 
 <file path=customXml/item4.xml><?xml version="1.0" encoding="utf-8"?>
@@ -4422,18 +5184,18 @@
 </file>
 
 <file path=customXml/itemProps2.xml><?xml version="1.0" encoding="utf-8"?>
-<ds:datastoreItem xmlns:ds="http://schemas.openxmlformats.org/officeDocument/2006/customXml" ds:itemID="{6BD01D80-C71E-4C35-9EC9-AB4B2A68E7C1}">
+<ds:datastoreItem xmlns:ds="http://schemas.openxmlformats.org/officeDocument/2006/customXml" ds:itemID="{DF8A6096-AC3C-41A5-9CB9-998E1823050B}">
   <ds:schemaRefs>
-    <ds:schemaRef ds:uri="http://schemas.microsoft.com/office/2006/metadata/properties"/>
-    <ds:schemaRef ds:uri="http://schemas.microsoft.com/office/infopath/2007/PartnerControls"/>
+    <ds:schemaRef ds:uri="http://schemas.microsoft.com/sharepoint/v3/contenttype/forms"/>
   </ds:schemaRefs>
 </ds:datastoreItem>
 </file>
 
 <file path=customXml/itemProps3.xml><?xml version="1.0" encoding="utf-8"?>
-<ds:datastoreItem xmlns:ds="http://schemas.openxmlformats.org/officeDocument/2006/customXml" ds:itemID="{DF8A6096-AC3C-41A5-9CB9-998E1823050B}">
+<ds:datastoreItem xmlns:ds="http://schemas.openxmlformats.org/officeDocument/2006/customXml" ds:itemID="{6BD01D80-C71E-4C35-9EC9-AB4B2A68E7C1}">
   <ds:schemaRefs>
-    <ds:schemaRef ds:uri="http://schemas.microsoft.com/sharepoint/v3/contenttype/forms"/>
+    <ds:schemaRef ds:uri="http://schemas.microsoft.com/office/2006/metadata/properties"/>
+    <ds:schemaRef ds:uri="http://schemas.microsoft.com/office/infopath/2007/PartnerControls"/>
   </ds:schemaRefs>
 </ds:datastoreItem>
 </file>
@@ -4448,7 +5210,7 @@
 </file>
 
 <file path=customXml/itemProps5.xml><?xml version="1.0" encoding="utf-8"?>
-<ds:datastoreItem xmlns:ds="http://schemas.openxmlformats.org/officeDocument/2006/customXml" ds:itemID="{190A6107-CA93-439A-ABDD-22897E8DF91D}">
+<ds:datastoreItem xmlns:ds="http://schemas.openxmlformats.org/officeDocument/2006/customXml" ds:itemID="{6777E7E6-2F76-4900-979C-09DB8DD0A367}">
   <ds:schemaRefs>
     <ds:schemaRef ds:uri="http://schemas.openxmlformats.org/officeDocument/2006/bibliography"/>
   </ds:schemaRefs>

</xml_diff>